<commit_message>
Updated project plan with new mock ups for CLI
</commit_message>
<xml_diff>
--- a/docs/deliverables/Test Specification.docx
+++ b/docs/deliverables/Test Specification.docx
@@ -213,7 +213,7 @@
                   <w:t>2</w:t>
                 </w:r>
                 <w:r>
-                  <w:t>.0</w:t>
+                  <w:t>.1</w:t>
                 </w:r>
               </w:sdtContent>
             </w:sdt>
@@ -433,17 +433,19 @@
       <w:r>
         <w:br w:type="page"/>
       </w:r>
+      <w:bookmarkStart w:id="0" w:name="_GoBack"/>
+      <w:bookmarkEnd w:id="0"/>
     </w:p>
     <w:p>
       <w:pPr>
         <w:pStyle w:val="UnnumHeading1"/>
       </w:pPr>
-      <w:bookmarkStart w:id="0" w:name="_Toc443078318"/>
+      <w:bookmarkStart w:id="1" w:name="_Toc443078318"/>
       <w:r>
         <w:lastRenderedPageBreak/>
         <w:t>CONTENTS</w:t>
       </w:r>
-      <w:bookmarkEnd w:id="0"/>
+      <w:bookmarkEnd w:id="1"/>
     </w:p>
     <w:p>
       <w:pPr>
@@ -1127,18 +1129,18 @@
       <w:pPr>
         <w:pStyle w:val="Heading1"/>
       </w:pPr>
-      <w:bookmarkStart w:id="1" w:name="_Toc443078319"/>
+      <w:bookmarkStart w:id="2" w:name="_Toc443078319"/>
       <w:r>
         <w:lastRenderedPageBreak/>
         <w:t>Introduction</w:t>
       </w:r>
-      <w:bookmarkEnd w:id="1"/>
+      <w:bookmarkEnd w:id="2"/>
     </w:p>
     <w:p>
       <w:pPr>
         <w:pStyle w:val="Heading2"/>
       </w:pPr>
-      <w:bookmarkStart w:id="2" w:name="_Toc443078320"/>
+      <w:bookmarkStart w:id="3" w:name="_Toc443078320"/>
       <w:r>
         <w:t>Purpose</w:t>
       </w:r>
@@ -1148,7 +1150,7 @@
       <w:r>
         <w:t>Document</w:t>
       </w:r>
-      <w:bookmarkEnd w:id="2"/>
+      <w:bookmarkEnd w:id="3"/>
     </w:p>
     <w:p>
       <w:pPr>
@@ -1162,11 +1164,11 @@
       <w:pPr>
         <w:pStyle w:val="Heading2"/>
       </w:pPr>
-      <w:bookmarkStart w:id="3" w:name="_Toc443078321"/>
+      <w:bookmarkStart w:id="4" w:name="_Toc443078321"/>
       <w:r>
         <w:t>Scope</w:t>
       </w:r>
-      <w:bookmarkEnd w:id="3"/>
+      <w:bookmarkEnd w:id="4"/>
     </w:p>
     <w:p>
       <w:pPr>
@@ -1228,11 +1230,11 @@
       <w:pPr>
         <w:pStyle w:val="Heading2"/>
       </w:pPr>
-      <w:bookmarkStart w:id="4" w:name="_Toc443078322"/>
+      <w:bookmarkStart w:id="5" w:name="_Toc443078322"/>
       <w:r>
         <w:t>Objectives</w:t>
       </w:r>
-      <w:bookmarkEnd w:id="4"/>
+      <w:bookmarkEnd w:id="5"/>
     </w:p>
     <w:p>
       <w:pPr>
@@ -1290,12 +1292,12 @@
       <w:pPr>
         <w:pStyle w:val="Heading1"/>
       </w:pPr>
-      <w:bookmarkStart w:id="5" w:name="_Toc443078323"/>
+      <w:bookmarkStart w:id="6" w:name="_Toc443078323"/>
       <w:r>
         <w:lastRenderedPageBreak/>
         <w:t>Taskersrv / taskerman testing</w:t>
       </w:r>
-      <w:bookmarkEnd w:id="5"/>
+      <w:bookmarkEnd w:id="6"/>
     </w:p>
     <w:tbl>
       <w:tblPr>
@@ -12729,7 +12731,7 @@
           <w:sz w:val="28"/>
         </w:rPr>
       </w:pPr>
-      <w:bookmarkStart w:id="6" w:name="_Toc443078324"/>
+      <w:bookmarkStart w:id="7" w:name="_Toc443078324"/>
       <w:r>
         <w:br w:type="page"/>
       </w:r>
@@ -12742,7 +12744,7 @@
         <w:lastRenderedPageBreak/>
         <w:t>Taskercli testing</w:t>
       </w:r>
-      <w:bookmarkEnd w:id="6"/>
+      <w:bookmarkEnd w:id="7"/>
     </w:p>
     <w:tbl>
       <w:tblPr>
@@ -18239,7 +18241,7 @@
       <w:pPr>
         <w:pStyle w:val="UnnumHeading1"/>
       </w:pPr>
-      <w:bookmarkStart w:id="7" w:name="_Toc443078325"/>
+      <w:bookmarkStart w:id="8" w:name="_Toc443078325"/>
     </w:p>
     <w:p>
       <w:pPr>
@@ -18251,7 +18253,7 @@
       <w:r>
         <w:t>FERENCES</w:t>
       </w:r>
-      <w:bookmarkEnd w:id="7"/>
+      <w:bookmarkEnd w:id="8"/>
     </w:p>
     <w:p>
       <w:pPr>
@@ -18261,12 +18263,12 @@
           <w:lang w:eastAsia="en-GB"/>
         </w:rPr>
       </w:pPr>
-      <w:bookmarkStart w:id="8" w:name="seqa03"/>
+      <w:bookmarkStart w:id="9" w:name="seqa03"/>
       <w:r>
         <w:t xml:space="preserve"> </w:t>
       </w:r>
     </w:p>
-    <w:bookmarkEnd w:id="8" w:displacedByCustomXml="next"/>
+    <w:bookmarkEnd w:id="9" w:displacedByCustomXml="next"/>
     <w:sdt>
       <w:sdtPr>
         <w:id w:val="-1780939675"/>
@@ -18455,8 +18457,6 @@
             <w:fldChar w:fldCharType="end"/>
           </w:r>
         </w:p>
-        <w:bookmarkStart w:id="9" w:name="_GoBack" w:displacedByCustomXml="next"/>
-        <w:bookmarkEnd w:id="9" w:displacedByCustomXml="next"/>
       </w:sdtContent>
     </w:sdt>
     <w:p>
@@ -19077,7 +19077,7 @@
         <w:rStyle w:val="PageNumber"/>
         <w:noProof/>
       </w:rPr>
-      <w:t>30</w:t>
+      <w:t>2</w:t>
     </w:r>
     <w:r>
       <w:rPr>
@@ -19198,7 +19198,7 @@
       <w:sdtEndPr/>
       <w:sdtContent>
         <w:r>
-          <w:t>2.0</w:t>
+          <w:t>2.1</w:t>
         </w:r>
       </w:sdtContent>
     </w:sdt>
@@ -21666,6 +21666,7 @@
     <w:rsid w:val="0060183F"/>
     <w:rsid w:val="00985703"/>
     <w:rsid w:val="009E255F"/>
+    <w:rsid w:val="00B2485B"/>
     <w:rsid w:val="00BA7DE3"/>
     <w:rsid w:val="00D77CD2"/>
     <w:rsid w:val="00F12D7D"/>
@@ -22489,7 +22490,7 @@
 </file>
 
 <file path=customXml/itemProps1.xml><?xml version="1.0" encoding="utf-8"?>
-<ds:datastoreItem xmlns:ds="http://schemas.openxmlformats.org/officeDocument/2006/customXml" ds:itemID="{994B3848-CCE6-48E4-9A41-A589E9BF8206}">
+<ds:datastoreItem xmlns:ds="http://schemas.openxmlformats.org/officeDocument/2006/customXml" ds:itemID="{A06378F0-42D6-44E8-8135-560E1FF1631E}">
   <ds:schemaRefs>
     <ds:schemaRef ds:uri="http://schemas.openxmlformats.org/officeDocument/2006/bibliography"/>
   </ds:schemaRefs>

</xml_diff>